<commit_message>
regenerated ranovas for gaussian mods w/p values <0.05 bolded in anovas
</commit_message>
<xml_diff>
--- a/Defense_trait_analyses/Tables/Ranova/latex.docx
+++ b/Defense_trait_analyses/Tables/Ranova/latex.docx
@@ -2268,7 +2268,7 @@
               <w:rPr>
                 <w:rFonts w:ascii="Arial"/>
                 <w:i w:val="false"/>
-                <w:b w:val="false"/>
+                <w:b w:val="true"/>
                 <w:u w:val="none"/>
                 <w:sz w:val="22"/>
                 <w:szCs w:val="22"/>
@@ -3800,7 +3800,7 @@
               <w:rPr>
                 <w:rFonts w:ascii="Arial"/>
                 <w:i w:val="false"/>
-                <w:b w:val="false"/>
+                <w:b w:val="true"/>
                 <w:u w:val="none"/>
                 <w:sz w:val="22"/>
                 <w:szCs w:val="22"/>
@@ -3972,7 +3972,7 @@
               <w:rPr>
                 <w:rFonts w:ascii="Arial"/>
                 <w:i w:val="false"/>
-                <w:b w:val="false"/>
+                <w:b w:val="true"/>
                 <w:u w:val="none"/>
                 <w:sz w:val="22"/>
                 <w:szCs w:val="22"/>

</xml_diff>